<commit_message>
Added extra buffer in Amplitude class to smooth visualisation size
</commit_message>
<xml_diff>
--- a/docs/Application Parameters.docx
+++ b/docs/Application Parameters.docx
@@ -176,6 +176,102 @@
     </w:p>
     <w:p>
       <w:pPr>
+        <w:pStyle w:val="ListParagraph"/>
+        <w:rPr/>
+      </w:pPr>
+      <w:r>
+        <w:rPr/>
+      </w:r>
+    </w:p>
+    <w:p>
+      <w:pPr>
+        <w:pStyle w:val="ListParagraph"/>
+        <w:ind w:left="720" w:hanging="0"/>
+        <w:rPr>
+          <w:b/>
+          <w:b/>
+          <w:bCs/>
+        </w:rPr>
+      </w:pPr>
+      <w:r>
+        <w:rPr>
+          <w:b/>
+          <w:bCs/>
+        </w:rPr>
+        <w:t>Amplitude Percentage Buffer Size</w:t>
+      </w:r>
+    </w:p>
+    <w:p>
+      <w:pPr>
+        <w:pStyle w:val="ListParagraph"/>
+        <w:ind w:left="720" w:hanging="0"/>
+        <w:rPr>
+          <w:b/>
+          <w:b/>
+          <w:bCs/>
+        </w:rPr>
+      </w:pPr>
+      <w:r>
+        <w:rPr>
+          <w:b/>
+          <w:bCs/>
+        </w:rPr>
+      </w:r>
+    </w:p>
+    <w:p>
+      <w:pPr>
+        <w:pStyle w:val="ListParagraph"/>
+        <w:numPr>
+          <w:ilvl w:val="0"/>
+          <w:numId w:val="7"/>
+        </w:numPr>
+        <w:rPr>
+          <w:b w:val="false"/>
+          <w:b w:val="false"/>
+          <w:bCs w:val="false"/>
+        </w:rPr>
+      </w:pPr>
+      <w:r>
+        <w:rPr>
+          <w:b w:val="false"/>
+          <w:bCs w:val="false"/>
+        </w:rPr>
+        <w:t>The larger this value is, the smoother the visualisation changes will be</w:t>
+      </w:r>
+    </w:p>
+    <w:p>
+      <w:pPr>
+        <w:pStyle w:val="ListParagraph"/>
+        <w:numPr>
+          <w:ilvl w:val="0"/>
+          <w:numId w:val="7"/>
+        </w:numPr>
+        <w:rPr/>
+      </w:pPr>
+      <w:r>
+        <w:rPr>
+          <w:b w:val="false"/>
+          <w:bCs w:val="false"/>
+        </w:rPr>
+        <w:t xml:space="preserve">Range </w:t>
+      </w:r>
+      <w:r>
+        <w:rPr>
+          <w:b w:val="false"/>
+          <w:bCs w:val="false"/>
+        </w:rPr>
+        <w:t>0.2</w:t>
+      </w:r>
+      <w:r>
+        <w:rPr>
+          <w:b w:val="false"/>
+          <w:bCs w:val="false"/>
+        </w:rPr>
+        <w:t>*FPS - FPS</w:t>
+      </w:r>
+    </w:p>
+    <w:p>
+      <w:pPr>
         <w:pStyle w:val="Normal"/>
         <w:rPr>
           <w:b/>
@@ -283,6 +379,19 @@
       <w:r>
         <w:rPr/>
         <w:t>NON-CUSTOMISABLE - based on window size</w:t>
+      </w:r>
+    </w:p>
+    <w:p>
+      <w:pPr>
+        <w:pStyle w:val="ListParagraph"/>
+        <w:numPr>
+          <w:ilvl w:val="0"/>
+          <w:numId w:val="1"/>
+        </w:numPr>
+        <w:rPr/>
+      </w:pPr>
+      <w:r>
+        <w:rPr/>
       </w:r>
     </w:p>
     <w:p>
@@ -687,7 +796,7 @@
       <w:pPr>
         <w:pStyle w:val="ListParagraph"/>
         <w:spacing w:before="0" w:after="160"/>
-        <w:ind w:hanging="0"/>
+        <w:ind w:left="720" w:hanging="0"/>
         <w:contextualSpacing/>
         <w:rPr>
           <w:b/>
@@ -753,7 +862,7 @@
       <w:pPr>
         <w:pStyle w:val="ListParagraph"/>
         <w:spacing w:before="0" w:after="160"/>
-        <w:ind w:hanging="0"/>
+        <w:ind w:left="720" w:hanging="0"/>
         <w:contextualSpacing/>
         <w:rPr>
           <w:b/>
@@ -772,7 +881,7 @@
       <w:pPr>
         <w:pStyle w:val="ListParagraph"/>
         <w:spacing w:before="0" w:after="160"/>
-        <w:ind w:hanging="0"/>
+        <w:ind w:left="720" w:hanging="0"/>
         <w:contextualSpacing/>
         <w:rPr>
           <w:b/>
@@ -820,11 +929,7 @@
         </w:numPr>
         <w:spacing w:before="0" w:after="160"/>
         <w:contextualSpacing/>
-        <w:rPr>
-          <w:b w:val="false"/>
-          <w:b w:val="false"/>
-          <w:bCs w:val="false"/>
-        </w:rPr>
+        <w:rPr/>
       </w:pPr>
       <w:r>
         <w:rPr>
@@ -1340,6 +1445,7 @@
       </w:pPr>
       <w:rPr>
         <w:rFonts w:ascii="Symbol" w:hAnsi="Symbol" w:cs="Symbol" w:hint="default"/>
+        <w:b w:val="false"/>
         <w:rFonts w:cs="OpenSymbol"/>
       </w:rPr>
     </w:lvl>
@@ -1486,6 +1592,7 @@
       </w:pPr>
       <w:rPr>
         <w:rFonts w:ascii="Symbol" w:hAnsi="Symbol" w:cs="Symbol" w:hint="default"/>
+        <w:b w:val="false"/>
         <w:rFonts w:cs="OpenSymbol"/>
       </w:rPr>
     </w:lvl>
@@ -1619,6 +1726,153 @@
     </w:lvl>
   </w:abstractNum>
   <w:abstractNum w:abstractNumId="7">
+    <w:lvl w:ilvl="0">
+      <w:start w:val="1"/>
+      <w:numFmt w:val="bullet"/>
+      <w:lvlText w:val=""/>
+      <w:lvlJc w:val="left"/>
+      <w:pPr>
+        <w:tabs>
+          <w:tab w:val="num" w:pos="720"/>
+        </w:tabs>
+        <w:ind w:left="720" w:hanging="360"/>
+      </w:pPr>
+      <w:rPr>
+        <w:rFonts w:ascii="Symbol" w:hAnsi="Symbol" w:cs="Symbol" w:hint="default"/>
+        <w:b w:val="false"/>
+        <w:rFonts w:cs="OpenSymbol"/>
+      </w:rPr>
+    </w:lvl>
+    <w:lvl w:ilvl="1">
+      <w:start w:val="1"/>
+      <w:numFmt w:val="bullet"/>
+      <w:lvlText w:val="◦"/>
+      <w:lvlJc w:val="left"/>
+      <w:pPr>
+        <w:tabs>
+          <w:tab w:val="num" w:pos="1080"/>
+        </w:tabs>
+        <w:ind w:left="1080" w:hanging="360"/>
+      </w:pPr>
+      <w:rPr>
+        <w:rFonts w:ascii="OpenSymbol" w:hAnsi="OpenSymbol" w:cs="OpenSymbol" w:hint="default"/>
+        <w:rFonts w:cs="OpenSymbol"/>
+      </w:rPr>
+    </w:lvl>
+    <w:lvl w:ilvl="2">
+      <w:start w:val="1"/>
+      <w:numFmt w:val="bullet"/>
+      <w:lvlText w:val="▪"/>
+      <w:lvlJc w:val="left"/>
+      <w:pPr>
+        <w:tabs>
+          <w:tab w:val="num" w:pos="1440"/>
+        </w:tabs>
+        <w:ind w:left="1440" w:hanging="360"/>
+      </w:pPr>
+      <w:rPr>
+        <w:rFonts w:ascii="OpenSymbol" w:hAnsi="OpenSymbol" w:cs="OpenSymbol" w:hint="default"/>
+        <w:rFonts w:cs="OpenSymbol"/>
+      </w:rPr>
+    </w:lvl>
+    <w:lvl w:ilvl="3">
+      <w:start w:val="1"/>
+      <w:numFmt w:val="bullet"/>
+      <w:lvlText w:val=""/>
+      <w:lvlJc w:val="left"/>
+      <w:pPr>
+        <w:tabs>
+          <w:tab w:val="num" w:pos="1800"/>
+        </w:tabs>
+        <w:ind w:left="1800" w:hanging="360"/>
+      </w:pPr>
+      <w:rPr>
+        <w:rFonts w:ascii="Symbol" w:hAnsi="Symbol" w:cs="Symbol" w:hint="default"/>
+        <w:rFonts w:cs="OpenSymbol"/>
+      </w:rPr>
+    </w:lvl>
+    <w:lvl w:ilvl="4">
+      <w:start w:val="1"/>
+      <w:numFmt w:val="bullet"/>
+      <w:lvlText w:val="◦"/>
+      <w:lvlJc w:val="left"/>
+      <w:pPr>
+        <w:tabs>
+          <w:tab w:val="num" w:pos="2160"/>
+        </w:tabs>
+        <w:ind w:left="2160" w:hanging="360"/>
+      </w:pPr>
+      <w:rPr>
+        <w:rFonts w:ascii="OpenSymbol" w:hAnsi="OpenSymbol" w:cs="OpenSymbol" w:hint="default"/>
+        <w:rFonts w:cs="OpenSymbol"/>
+      </w:rPr>
+    </w:lvl>
+    <w:lvl w:ilvl="5">
+      <w:start w:val="1"/>
+      <w:numFmt w:val="bullet"/>
+      <w:lvlText w:val="▪"/>
+      <w:lvlJc w:val="left"/>
+      <w:pPr>
+        <w:tabs>
+          <w:tab w:val="num" w:pos="2520"/>
+        </w:tabs>
+        <w:ind w:left="2520" w:hanging="360"/>
+      </w:pPr>
+      <w:rPr>
+        <w:rFonts w:ascii="OpenSymbol" w:hAnsi="OpenSymbol" w:cs="OpenSymbol" w:hint="default"/>
+        <w:rFonts w:cs="OpenSymbol"/>
+      </w:rPr>
+    </w:lvl>
+    <w:lvl w:ilvl="6">
+      <w:start w:val="1"/>
+      <w:numFmt w:val="bullet"/>
+      <w:lvlText w:val=""/>
+      <w:lvlJc w:val="left"/>
+      <w:pPr>
+        <w:tabs>
+          <w:tab w:val="num" w:pos="2880"/>
+        </w:tabs>
+        <w:ind w:left="2880" w:hanging="360"/>
+      </w:pPr>
+      <w:rPr>
+        <w:rFonts w:ascii="Symbol" w:hAnsi="Symbol" w:cs="Symbol" w:hint="default"/>
+        <w:rFonts w:cs="OpenSymbol"/>
+      </w:rPr>
+    </w:lvl>
+    <w:lvl w:ilvl="7">
+      <w:start w:val="1"/>
+      <w:numFmt w:val="bullet"/>
+      <w:lvlText w:val="◦"/>
+      <w:lvlJc w:val="left"/>
+      <w:pPr>
+        <w:tabs>
+          <w:tab w:val="num" w:pos="3240"/>
+        </w:tabs>
+        <w:ind w:left="3240" w:hanging="360"/>
+      </w:pPr>
+      <w:rPr>
+        <w:rFonts w:ascii="OpenSymbol" w:hAnsi="OpenSymbol" w:cs="OpenSymbol" w:hint="default"/>
+        <w:rFonts w:cs="OpenSymbol"/>
+      </w:rPr>
+    </w:lvl>
+    <w:lvl w:ilvl="8">
+      <w:start w:val="1"/>
+      <w:numFmt w:val="bullet"/>
+      <w:lvlText w:val="▪"/>
+      <w:lvlJc w:val="left"/>
+      <w:pPr>
+        <w:tabs>
+          <w:tab w:val="num" w:pos="3600"/>
+        </w:tabs>
+        <w:ind w:left="3600" w:hanging="360"/>
+      </w:pPr>
+      <w:rPr>
+        <w:rFonts w:ascii="OpenSymbol" w:hAnsi="OpenSymbol" w:cs="OpenSymbol" w:hint="default"/>
+        <w:rFonts w:cs="OpenSymbol"/>
+      </w:rPr>
+    </w:lvl>
+  </w:abstractNum>
+  <w:abstractNum w:abstractNumId="8">
     <w:lvl w:ilvl="0">
       <w:start w:val="1"/>
       <w:numFmt w:val="none"/>
@@ -1757,6 +2011,9 @@
   </w:num>
   <w:num w:numId="7">
     <w:abstractNumId w:val="7"/>
+  </w:num>
+  <w:num w:numId="8">
+    <w:abstractNumId w:val="8"/>
   </w:num>
 </w:numbering>
 </file>
@@ -2600,6 +2857,832 @@
       <w:rFonts w:ascii="OpenSymbol" w:hAnsi="OpenSymbol" w:eastAsia="OpenSymbol" w:cs="OpenSymbol"/>
     </w:rPr>
   </w:style>
+  <w:style w:type="character" w:styleId="ListLabel60">
+    <w:name w:val="ListLabel 60"/>
+    <w:qFormat/>
+    <w:rPr>
+      <w:rFonts w:cs="Calibri"/>
+    </w:rPr>
+  </w:style>
+  <w:style w:type="character" w:styleId="ListLabel61">
+    <w:name w:val="ListLabel 61"/>
+    <w:qFormat/>
+    <w:rPr>
+      <w:rFonts w:cs="Courier New"/>
+    </w:rPr>
+  </w:style>
+  <w:style w:type="character" w:styleId="ListLabel62">
+    <w:name w:val="ListLabel 62"/>
+    <w:qFormat/>
+    <w:rPr>
+      <w:rFonts w:cs="Wingdings"/>
+    </w:rPr>
+  </w:style>
+  <w:style w:type="character" w:styleId="ListLabel63">
+    <w:name w:val="ListLabel 63"/>
+    <w:qFormat/>
+    <w:rPr>
+      <w:rFonts w:cs="Symbol"/>
+    </w:rPr>
+  </w:style>
+  <w:style w:type="character" w:styleId="ListLabel64">
+    <w:name w:val="ListLabel 64"/>
+    <w:qFormat/>
+    <w:rPr>
+      <w:rFonts w:cs="Courier New"/>
+    </w:rPr>
+  </w:style>
+  <w:style w:type="character" w:styleId="ListLabel65">
+    <w:name w:val="ListLabel 65"/>
+    <w:qFormat/>
+    <w:rPr>
+      <w:rFonts w:cs="Wingdings"/>
+    </w:rPr>
+  </w:style>
+  <w:style w:type="character" w:styleId="ListLabel66">
+    <w:name w:val="ListLabel 66"/>
+    <w:qFormat/>
+    <w:rPr>
+      <w:rFonts w:cs="Symbol"/>
+    </w:rPr>
+  </w:style>
+  <w:style w:type="character" w:styleId="ListLabel67">
+    <w:name w:val="ListLabel 67"/>
+    <w:qFormat/>
+    <w:rPr>
+      <w:rFonts w:cs="Courier New"/>
+    </w:rPr>
+  </w:style>
+  <w:style w:type="character" w:styleId="ListLabel68">
+    <w:name w:val="ListLabel 68"/>
+    <w:qFormat/>
+    <w:rPr>
+      <w:rFonts w:cs="Wingdings"/>
+    </w:rPr>
+  </w:style>
+  <w:style w:type="character" w:styleId="ListLabel69">
+    <w:name w:val="ListLabel 69"/>
+    <w:qFormat/>
+    <w:rPr>
+      <w:rFonts w:cs="Calibri"/>
+    </w:rPr>
+  </w:style>
+  <w:style w:type="character" w:styleId="ListLabel70">
+    <w:name w:val="ListLabel 70"/>
+    <w:qFormat/>
+    <w:rPr>
+      <w:rFonts w:cs="Courier New"/>
+    </w:rPr>
+  </w:style>
+  <w:style w:type="character" w:styleId="ListLabel71">
+    <w:name w:val="ListLabel 71"/>
+    <w:qFormat/>
+    <w:rPr>
+      <w:rFonts w:cs="Wingdings"/>
+    </w:rPr>
+  </w:style>
+  <w:style w:type="character" w:styleId="ListLabel72">
+    <w:name w:val="ListLabel 72"/>
+    <w:qFormat/>
+    <w:rPr>
+      <w:rFonts w:cs="Symbol"/>
+    </w:rPr>
+  </w:style>
+  <w:style w:type="character" w:styleId="ListLabel73">
+    <w:name w:val="ListLabel 73"/>
+    <w:qFormat/>
+    <w:rPr>
+      <w:rFonts w:cs="Courier New"/>
+    </w:rPr>
+  </w:style>
+  <w:style w:type="character" w:styleId="ListLabel74">
+    <w:name w:val="ListLabel 74"/>
+    <w:qFormat/>
+    <w:rPr>
+      <w:rFonts w:cs="Wingdings"/>
+    </w:rPr>
+  </w:style>
+  <w:style w:type="character" w:styleId="ListLabel75">
+    <w:name w:val="ListLabel 75"/>
+    <w:qFormat/>
+    <w:rPr>
+      <w:rFonts w:cs="Symbol"/>
+    </w:rPr>
+  </w:style>
+  <w:style w:type="character" w:styleId="ListLabel76">
+    <w:name w:val="ListLabel 76"/>
+    <w:qFormat/>
+    <w:rPr>
+      <w:rFonts w:cs="Courier New"/>
+    </w:rPr>
+  </w:style>
+  <w:style w:type="character" w:styleId="ListLabel77">
+    <w:name w:val="ListLabel 77"/>
+    <w:qFormat/>
+    <w:rPr>
+      <w:rFonts w:cs="Wingdings"/>
+    </w:rPr>
+  </w:style>
+  <w:style w:type="character" w:styleId="ListLabel78">
+    <w:name w:val="ListLabel 78"/>
+    <w:qFormat/>
+    <w:rPr>
+      <w:rFonts w:cs="Calibri"/>
+    </w:rPr>
+  </w:style>
+  <w:style w:type="character" w:styleId="ListLabel79">
+    <w:name w:val="ListLabel 79"/>
+    <w:qFormat/>
+    <w:rPr>
+      <w:rFonts w:cs="Courier New"/>
+    </w:rPr>
+  </w:style>
+  <w:style w:type="character" w:styleId="ListLabel80">
+    <w:name w:val="ListLabel 80"/>
+    <w:qFormat/>
+    <w:rPr>
+      <w:rFonts w:cs="Wingdings"/>
+    </w:rPr>
+  </w:style>
+  <w:style w:type="character" w:styleId="ListLabel81">
+    <w:name w:val="ListLabel 81"/>
+    <w:qFormat/>
+    <w:rPr>
+      <w:rFonts w:cs="Symbol"/>
+    </w:rPr>
+  </w:style>
+  <w:style w:type="character" w:styleId="ListLabel82">
+    <w:name w:val="ListLabel 82"/>
+    <w:qFormat/>
+    <w:rPr>
+      <w:rFonts w:cs="Courier New"/>
+    </w:rPr>
+  </w:style>
+  <w:style w:type="character" w:styleId="ListLabel83">
+    <w:name w:val="ListLabel 83"/>
+    <w:qFormat/>
+    <w:rPr>
+      <w:rFonts w:cs="Wingdings"/>
+    </w:rPr>
+  </w:style>
+  <w:style w:type="character" w:styleId="ListLabel84">
+    <w:name w:val="ListLabel 84"/>
+    <w:qFormat/>
+    <w:rPr>
+      <w:rFonts w:cs="Symbol"/>
+    </w:rPr>
+  </w:style>
+  <w:style w:type="character" w:styleId="ListLabel85">
+    <w:name w:val="ListLabel 85"/>
+    <w:qFormat/>
+    <w:rPr>
+      <w:rFonts w:cs="Courier New"/>
+    </w:rPr>
+  </w:style>
+  <w:style w:type="character" w:styleId="ListLabel86">
+    <w:name w:val="ListLabel 86"/>
+    <w:qFormat/>
+    <w:rPr>
+      <w:rFonts w:cs="Wingdings"/>
+    </w:rPr>
+  </w:style>
+  <w:style w:type="character" w:styleId="ListLabel87">
+    <w:name w:val="ListLabel 87"/>
+    <w:qFormat/>
+    <w:rPr>
+      <w:rFonts w:cs="Calibri"/>
+      <w:b/>
+    </w:rPr>
+  </w:style>
+  <w:style w:type="character" w:styleId="ListLabel88">
+    <w:name w:val="ListLabel 88"/>
+    <w:qFormat/>
+    <w:rPr>
+      <w:rFonts w:cs="Courier New"/>
+    </w:rPr>
+  </w:style>
+  <w:style w:type="character" w:styleId="ListLabel89">
+    <w:name w:val="ListLabel 89"/>
+    <w:qFormat/>
+    <w:rPr>
+      <w:rFonts w:cs="Wingdings"/>
+    </w:rPr>
+  </w:style>
+  <w:style w:type="character" w:styleId="ListLabel90">
+    <w:name w:val="ListLabel 90"/>
+    <w:qFormat/>
+    <w:rPr>
+      <w:rFonts w:cs="Symbol"/>
+    </w:rPr>
+  </w:style>
+  <w:style w:type="character" w:styleId="ListLabel91">
+    <w:name w:val="ListLabel 91"/>
+    <w:qFormat/>
+    <w:rPr>
+      <w:rFonts w:cs="Courier New"/>
+    </w:rPr>
+  </w:style>
+  <w:style w:type="character" w:styleId="ListLabel92">
+    <w:name w:val="ListLabel 92"/>
+    <w:qFormat/>
+    <w:rPr>
+      <w:rFonts w:cs="Wingdings"/>
+    </w:rPr>
+  </w:style>
+  <w:style w:type="character" w:styleId="ListLabel93">
+    <w:name w:val="ListLabel 93"/>
+    <w:qFormat/>
+    <w:rPr>
+      <w:rFonts w:cs="Symbol"/>
+    </w:rPr>
+  </w:style>
+  <w:style w:type="character" w:styleId="ListLabel94">
+    <w:name w:val="ListLabel 94"/>
+    <w:qFormat/>
+    <w:rPr>
+      <w:rFonts w:cs="Courier New"/>
+    </w:rPr>
+  </w:style>
+  <w:style w:type="character" w:styleId="ListLabel95">
+    <w:name w:val="ListLabel 95"/>
+    <w:qFormat/>
+    <w:rPr>
+      <w:rFonts w:cs="Wingdings"/>
+    </w:rPr>
+  </w:style>
+  <w:style w:type="character" w:styleId="ListLabel96">
+    <w:name w:val="ListLabel 96"/>
+    <w:qFormat/>
+    <w:rPr>
+      <w:rFonts w:cs="OpenSymbol"/>
+      <w:b w:val="false"/>
+    </w:rPr>
+  </w:style>
+  <w:style w:type="character" w:styleId="ListLabel97">
+    <w:name w:val="ListLabel 97"/>
+    <w:qFormat/>
+    <w:rPr>
+      <w:rFonts w:cs="OpenSymbol"/>
+    </w:rPr>
+  </w:style>
+  <w:style w:type="character" w:styleId="ListLabel98">
+    <w:name w:val="ListLabel 98"/>
+    <w:qFormat/>
+    <w:rPr>
+      <w:rFonts w:cs="OpenSymbol"/>
+    </w:rPr>
+  </w:style>
+  <w:style w:type="character" w:styleId="ListLabel99">
+    <w:name w:val="ListLabel 99"/>
+    <w:qFormat/>
+    <w:rPr>
+      <w:rFonts w:cs="OpenSymbol"/>
+    </w:rPr>
+  </w:style>
+  <w:style w:type="character" w:styleId="ListLabel100">
+    <w:name w:val="ListLabel 100"/>
+    <w:qFormat/>
+    <w:rPr>
+      <w:rFonts w:cs="OpenSymbol"/>
+    </w:rPr>
+  </w:style>
+  <w:style w:type="character" w:styleId="ListLabel101">
+    <w:name w:val="ListLabel 101"/>
+    <w:qFormat/>
+    <w:rPr>
+      <w:rFonts w:cs="OpenSymbol"/>
+    </w:rPr>
+  </w:style>
+  <w:style w:type="character" w:styleId="ListLabel102">
+    <w:name w:val="ListLabel 102"/>
+    <w:qFormat/>
+    <w:rPr>
+      <w:rFonts w:cs="OpenSymbol"/>
+    </w:rPr>
+  </w:style>
+  <w:style w:type="character" w:styleId="ListLabel103">
+    <w:name w:val="ListLabel 103"/>
+    <w:qFormat/>
+    <w:rPr>
+      <w:rFonts w:cs="OpenSymbol"/>
+    </w:rPr>
+  </w:style>
+  <w:style w:type="character" w:styleId="ListLabel104">
+    <w:name w:val="ListLabel 104"/>
+    <w:qFormat/>
+    <w:rPr>
+      <w:rFonts w:cs="OpenSymbol"/>
+    </w:rPr>
+  </w:style>
+  <w:style w:type="character" w:styleId="ListLabel105">
+    <w:name w:val="ListLabel 105"/>
+    <w:qFormat/>
+    <w:rPr>
+      <w:rFonts w:cs="OpenSymbol"/>
+      <w:b w:val="false"/>
+    </w:rPr>
+  </w:style>
+  <w:style w:type="character" w:styleId="ListLabel106">
+    <w:name w:val="ListLabel 106"/>
+    <w:qFormat/>
+    <w:rPr>
+      <w:rFonts w:cs="OpenSymbol"/>
+    </w:rPr>
+  </w:style>
+  <w:style w:type="character" w:styleId="ListLabel107">
+    <w:name w:val="ListLabel 107"/>
+    <w:qFormat/>
+    <w:rPr>
+      <w:rFonts w:cs="OpenSymbol"/>
+    </w:rPr>
+  </w:style>
+  <w:style w:type="character" w:styleId="ListLabel108">
+    <w:name w:val="ListLabel 108"/>
+    <w:qFormat/>
+    <w:rPr>
+      <w:rFonts w:cs="OpenSymbol"/>
+    </w:rPr>
+  </w:style>
+  <w:style w:type="character" w:styleId="ListLabel109">
+    <w:name w:val="ListLabel 109"/>
+    <w:qFormat/>
+    <w:rPr>
+      <w:rFonts w:cs="OpenSymbol"/>
+    </w:rPr>
+  </w:style>
+  <w:style w:type="character" w:styleId="ListLabel110">
+    <w:name w:val="ListLabel 110"/>
+    <w:qFormat/>
+    <w:rPr>
+      <w:rFonts w:cs="OpenSymbol"/>
+    </w:rPr>
+  </w:style>
+  <w:style w:type="character" w:styleId="ListLabel111">
+    <w:name w:val="ListLabel 111"/>
+    <w:qFormat/>
+    <w:rPr>
+      <w:rFonts w:cs="OpenSymbol"/>
+    </w:rPr>
+  </w:style>
+  <w:style w:type="character" w:styleId="ListLabel112">
+    <w:name w:val="ListLabel 112"/>
+    <w:qFormat/>
+    <w:rPr>
+      <w:rFonts w:cs="OpenSymbol"/>
+    </w:rPr>
+  </w:style>
+  <w:style w:type="character" w:styleId="ListLabel113">
+    <w:name w:val="ListLabel 113"/>
+    <w:qFormat/>
+    <w:rPr>
+      <w:rFonts w:cs="OpenSymbol"/>
+    </w:rPr>
+  </w:style>
+  <w:style w:type="character" w:styleId="ListLabel114">
+    <w:name w:val="ListLabel 114"/>
+    <w:qFormat/>
+    <w:rPr>
+      <w:rFonts w:cs="Calibri"/>
+    </w:rPr>
+  </w:style>
+  <w:style w:type="character" w:styleId="ListLabel115">
+    <w:name w:val="ListLabel 115"/>
+    <w:qFormat/>
+    <w:rPr>
+      <w:rFonts w:cs="Courier New"/>
+    </w:rPr>
+  </w:style>
+  <w:style w:type="character" w:styleId="ListLabel116">
+    <w:name w:val="ListLabel 116"/>
+    <w:qFormat/>
+    <w:rPr>
+      <w:rFonts w:cs="Wingdings"/>
+    </w:rPr>
+  </w:style>
+  <w:style w:type="character" w:styleId="ListLabel117">
+    <w:name w:val="ListLabel 117"/>
+    <w:qFormat/>
+    <w:rPr>
+      <w:rFonts w:cs="Symbol"/>
+    </w:rPr>
+  </w:style>
+  <w:style w:type="character" w:styleId="ListLabel118">
+    <w:name w:val="ListLabel 118"/>
+    <w:qFormat/>
+    <w:rPr>
+      <w:rFonts w:cs="Courier New"/>
+    </w:rPr>
+  </w:style>
+  <w:style w:type="character" w:styleId="ListLabel119">
+    <w:name w:val="ListLabel 119"/>
+    <w:qFormat/>
+    <w:rPr>
+      <w:rFonts w:cs="Wingdings"/>
+    </w:rPr>
+  </w:style>
+  <w:style w:type="character" w:styleId="ListLabel120">
+    <w:name w:val="ListLabel 120"/>
+    <w:qFormat/>
+    <w:rPr>
+      <w:rFonts w:cs="Symbol"/>
+    </w:rPr>
+  </w:style>
+  <w:style w:type="character" w:styleId="ListLabel121">
+    <w:name w:val="ListLabel 121"/>
+    <w:qFormat/>
+    <w:rPr>
+      <w:rFonts w:cs="Courier New"/>
+    </w:rPr>
+  </w:style>
+  <w:style w:type="character" w:styleId="ListLabel122">
+    <w:name w:val="ListLabel 122"/>
+    <w:qFormat/>
+    <w:rPr>
+      <w:rFonts w:cs="Wingdings"/>
+    </w:rPr>
+  </w:style>
+  <w:style w:type="character" w:styleId="ListLabel123">
+    <w:name w:val="ListLabel 123"/>
+    <w:qFormat/>
+    <w:rPr>
+      <w:rFonts w:cs="Calibri"/>
+    </w:rPr>
+  </w:style>
+  <w:style w:type="character" w:styleId="ListLabel124">
+    <w:name w:val="ListLabel 124"/>
+    <w:qFormat/>
+    <w:rPr>
+      <w:rFonts w:cs="Courier New"/>
+    </w:rPr>
+  </w:style>
+  <w:style w:type="character" w:styleId="ListLabel125">
+    <w:name w:val="ListLabel 125"/>
+    <w:qFormat/>
+    <w:rPr>
+      <w:rFonts w:cs="Wingdings"/>
+    </w:rPr>
+  </w:style>
+  <w:style w:type="character" w:styleId="ListLabel126">
+    <w:name w:val="ListLabel 126"/>
+    <w:qFormat/>
+    <w:rPr>
+      <w:rFonts w:cs="Symbol"/>
+    </w:rPr>
+  </w:style>
+  <w:style w:type="character" w:styleId="ListLabel127">
+    <w:name w:val="ListLabel 127"/>
+    <w:qFormat/>
+    <w:rPr>
+      <w:rFonts w:cs="Courier New"/>
+    </w:rPr>
+  </w:style>
+  <w:style w:type="character" w:styleId="ListLabel128">
+    <w:name w:val="ListLabel 128"/>
+    <w:qFormat/>
+    <w:rPr>
+      <w:rFonts w:cs="Wingdings"/>
+    </w:rPr>
+  </w:style>
+  <w:style w:type="character" w:styleId="ListLabel129">
+    <w:name w:val="ListLabel 129"/>
+    <w:qFormat/>
+    <w:rPr>
+      <w:rFonts w:cs="Symbol"/>
+    </w:rPr>
+  </w:style>
+  <w:style w:type="character" w:styleId="ListLabel130">
+    <w:name w:val="ListLabel 130"/>
+    <w:qFormat/>
+    <w:rPr>
+      <w:rFonts w:cs="Courier New"/>
+    </w:rPr>
+  </w:style>
+  <w:style w:type="character" w:styleId="ListLabel131">
+    <w:name w:val="ListLabel 131"/>
+    <w:qFormat/>
+    <w:rPr>
+      <w:rFonts w:cs="Wingdings"/>
+    </w:rPr>
+  </w:style>
+  <w:style w:type="character" w:styleId="ListLabel132">
+    <w:name w:val="ListLabel 132"/>
+    <w:qFormat/>
+    <w:rPr>
+      <w:rFonts w:cs="Calibri"/>
+    </w:rPr>
+  </w:style>
+  <w:style w:type="character" w:styleId="ListLabel133">
+    <w:name w:val="ListLabel 133"/>
+    <w:qFormat/>
+    <w:rPr>
+      <w:rFonts w:cs="Courier New"/>
+    </w:rPr>
+  </w:style>
+  <w:style w:type="character" w:styleId="ListLabel134">
+    <w:name w:val="ListLabel 134"/>
+    <w:qFormat/>
+    <w:rPr>
+      <w:rFonts w:cs="Wingdings"/>
+    </w:rPr>
+  </w:style>
+  <w:style w:type="character" w:styleId="ListLabel135">
+    <w:name w:val="ListLabel 135"/>
+    <w:qFormat/>
+    <w:rPr>
+      <w:rFonts w:cs="Symbol"/>
+    </w:rPr>
+  </w:style>
+  <w:style w:type="character" w:styleId="ListLabel136">
+    <w:name w:val="ListLabel 136"/>
+    <w:qFormat/>
+    <w:rPr>
+      <w:rFonts w:cs="Courier New"/>
+    </w:rPr>
+  </w:style>
+  <w:style w:type="character" w:styleId="ListLabel137">
+    <w:name w:val="ListLabel 137"/>
+    <w:qFormat/>
+    <w:rPr>
+      <w:rFonts w:cs="Wingdings"/>
+    </w:rPr>
+  </w:style>
+  <w:style w:type="character" w:styleId="ListLabel138">
+    <w:name w:val="ListLabel 138"/>
+    <w:qFormat/>
+    <w:rPr>
+      <w:rFonts w:cs="Symbol"/>
+    </w:rPr>
+  </w:style>
+  <w:style w:type="character" w:styleId="ListLabel139">
+    <w:name w:val="ListLabel 139"/>
+    <w:qFormat/>
+    <w:rPr>
+      <w:rFonts w:cs="Courier New"/>
+    </w:rPr>
+  </w:style>
+  <w:style w:type="character" w:styleId="ListLabel140">
+    <w:name w:val="ListLabel 140"/>
+    <w:qFormat/>
+    <w:rPr>
+      <w:rFonts w:cs="Wingdings"/>
+    </w:rPr>
+  </w:style>
+  <w:style w:type="character" w:styleId="ListLabel141">
+    <w:name w:val="ListLabel 141"/>
+    <w:qFormat/>
+    <w:rPr>
+      <w:rFonts w:cs="Calibri"/>
+      <w:b/>
+    </w:rPr>
+  </w:style>
+  <w:style w:type="character" w:styleId="ListLabel142">
+    <w:name w:val="ListLabel 142"/>
+    <w:qFormat/>
+    <w:rPr>
+      <w:rFonts w:cs="Courier New"/>
+    </w:rPr>
+  </w:style>
+  <w:style w:type="character" w:styleId="ListLabel143">
+    <w:name w:val="ListLabel 143"/>
+    <w:qFormat/>
+    <w:rPr>
+      <w:rFonts w:cs="Wingdings"/>
+    </w:rPr>
+  </w:style>
+  <w:style w:type="character" w:styleId="ListLabel144">
+    <w:name w:val="ListLabel 144"/>
+    <w:qFormat/>
+    <w:rPr>
+      <w:rFonts w:cs="Symbol"/>
+    </w:rPr>
+  </w:style>
+  <w:style w:type="character" w:styleId="ListLabel145">
+    <w:name w:val="ListLabel 145"/>
+    <w:qFormat/>
+    <w:rPr>
+      <w:rFonts w:cs="Courier New"/>
+    </w:rPr>
+  </w:style>
+  <w:style w:type="character" w:styleId="ListLabel146">
+    <w:name w:val="ListLabel 146"/>
+    <w:qFormat/>
+    <w:rPr>
+      <w:rFonts w:cs="Wingdings"/>
+    </w:rPr>
+  </w:style>
+  <w:style w:type="character" w:styleId="ListLabel147">
+    <w:name w:val="ListLabel 147"/>
+    <w:qFormat/>
+    <w:rPr>
+      <w:rFonts w:cs="Symbol"/>
+    </w:rPr>
+  </w:style>
+  <w:style w:type="character" w:styleId="ListLabel148">
+    <w:name w:val="ListLabel 148"/>
+    <w:qFormat/>
+    <w:rPr>
+      <w:rFonts w:cs="Courier New"/>
+    </w:rPr>
+  </w:style>
+  <w:style w:type="character" w:styleId="ListLabel149">
+    <w:name w:val="ListLabel 149"/>
+    <w:qFormat/>
+    <w:rPr>
+      <w:rFonts w:cs="Wingdings"/>
+    </w:rPr>
+  </w:style>
+  <w:style w:type="character" w:styleId="ListLabel150">
+    <w:name w:val="ListLabel 150"/>
+    <w:qFormat/>
+    <w:rPr>
+      <w:rFonts w:cs="OpenSymbol"/>
+      <w:b w:val="false"/>
+    </w:rPr>
+  </w:style>
+  <w:style w:type="character" w:styleId="ListLabel151">
+    <w:name w:val="ListLabel 151"/>
+    <w:qFormat/>
+    <w:rPr>
+      <w:rFonts w:cs="OpenSymbol"/>
+    </w:rPr>
+  </w:style>
+  <w:style w:type="character" w:styleId="ListLabel152">
+    <w:name w:val="ListLabel 152"/>
+    <w:qFormat/>
+    <w:rPr>
+      <w:rFonts w:cs="OpenSymbol"/>
+    </w:rPr>
+  </w:style>
+  <w:style w:type="character" w:styleId="ListLabel153">
+    <w:name w:val="ListLabel 153"/>
+    <w:qFormat/>
+    <w:rPr>
+      <w:rFonts w:cs="OpenSymbol"/>
+    </w:rPr>
+  </w:style>
+  <w:style w:type="character" w:styleId="ListLabel154">
+    <w:name w:val="ListLabel 154"/>
+    <w:qFormat/>
+    <w:rPr>
+      <w:rFonts w:cs="OpenSymbol"/>
+    </w:rPr>
+  </w:style>
+  <w:style w:type="character" w:styleId="ListLabel155">
+    <w:name w:val="ListLabel 155"/>
+    <w:qFormat/>
+    <w:rPr>
+      <w:rFonts w:cs="OpenSymbol"/>
+    </w:rPr>
+  </w:style>
+  <w:style w:type="character" w:styleId="ListLabel156">
+    <w:name w:val="ListLabel 156"/>
+    <w:qFormat/>
+    <w:rPr>
+      <w:rFonts w:cs="OpenSymbol"/>
+    </w:rPr>
+  </w:style>
+  <w:style w:type="character" w:styleId="ListLabel157">
+    <w:name w:val="ListLabel 157"/>
+    <w:qFormat/>
+    <w:rPr>
+      <w:rFonts w:cs="OpenSymbol"/>
+    </w:rPr>
+  </w:style>
+  <w:style w:type="character" w:styleId="ListLabel158">
+    <w:name w:val="ListLabel 158"/>
+    <w:qFormat/>
+    <w:rPr>
+      <w:rFonts w:cs="OpenSymbol"/>
+    </w:rPr>
+  </w:style>
+  <w:style w:type="character" w:styleId="ListLabel159">
+    <w:name w:val="ListLabel 159"/>
+    <w:qFormat/>
+    <w:rPr>
+      <w:rFonts w:cs="OpenSymbol"/>
+      <w:b w:val="false"/>
+    </w:rPr>
+  </w:style>
+  <w:style w:type="character" w:styleId="ListLabel160">
+    <w:name w:val="ListLabel 160"/>
+    <w:qFormat/>
+    <w:rPr>
+      <w:rFonts w:cs="OpenSymbol"/>
+    </w:rPr>
+  </w:style>
+  <w:style w:type="character" w:styleId="ListLabel161">
+    <w:name w:val="ListLabel 161"/>
+    <w:qFormat/>
+    <w:rPr>
+      <w:rFonts w:cs="OpenSymbol"/>
+    </w:rPr>
+  </w:style>
+  <w:style w:type="character" w:styleId="ListLabel162">
+    <w:name w:val="ListLabel 162"/>
+    <w:qFormat/>
+    <w:rPr>
+      <w:rFonts w:cs="OpenSymbol"/>
+    </w:rPr>
+  </w:style>
+  <w:style w:type="character" w:styleId="ListLabel163">
+    <w:name w:val="ListLabel 163"/>
+    <w:qFormat/>
+    <w:rPr>
+      <w:rFonts w:cs="OpenSymbol"/>
+    </w:rPr>
+  </w:style>
+  <w:style w:type="character" w:styleId="ListLabel164">
+    <w:name w:val="ListLabel 164"/>
+    <w:qFormat/>
+    <w:rPr>
+      <w:rFonts w:cs="OpenSymbol"/>
+    </w:rPr>
+  </w:style>
+  <w:style w:type="character" w:styleId="ListLabel165">
+    <w:name w:val="ListLabel 165"/>
+    <w:qFormat/>
+    <w:rPr>
+      <w:rFonts w:cs="OpenSymbol"/>
+    </w:rPr>
+  </w:style>
+  <w:style w:type="character" w:styleId="ListLabel166">
+    <w:name w:val="ListLabel 166"/>
+    <w:qFormat/>
+    <w:rPr>
+      <w:rFonts w:cs="OpenSymbol"/>
+    </w:rPr>
+  </w:style>
+  <w:style w:type="character" w:styleId="ListLabel167">
+    <w:name w:val="ListLabel 167"/>
+    <w:qFormat/>
+    <w:rPr>
+      <w:rFonts w:cs="OpenSymbol"/>
+    </w:rPr>
+  </w:style>
+  <w:style w:type="character" w:styleId="ListLabel168">
+    <w:name w:val="ListLabel 168"/>
+    <w:qFormat/>
+    <w:rPr>
+      <w:rFonts w:cs="OpenSymbol"/>
+      <w:b w:val="false"/>
+    </w:rPr>
+  </w:style>
+  <w:style w:type="character" w:styleId="ListLabel169">
+    <w:name w:val="ListLabel 169"/>
+    <w:qFormat/>
+    <w:rPr>
+      <w:rFonts w:cs="OpenSymbol"/>
+    </w:rPr>
+  </w:style>
+  <w:style w:type="character" w:styleId="ListLabel170">
+    <w:name w:val="ListLabel 170"/>
+    <w:qFormat/>
+    <w:rPr>
+      <w:rFonts w:cs="OpenSymbol"/>
+    </w:rPr>
+  </w:style>
+  <w:style w:type="character" w:styleId="ListLabel171">
+    <w:name w:val="ListLabel 171"/>
+    <w:qFormat/>
+    <w:rPr>
+      <w:rFonts w:cs="OpenSymbol"/>
+    </w:rPr>
+  </w:style>
+  <w:style w:type="character" w:styleId="ListLabel172">
+    <w:name w:val="ListLabel 172"/>
+    <w:qFormat/>
+    <w:rPr>
+      <w:rFonts w:cs="OpenSymbol"/>
+    </w:rPr>
+  </w:style>
+  <w:style w:type="character" w:styleId="ListLabel173">
+    <w:name w:val="ListLabel 173"/>
+    <w:qFormat/>
+    <w:rPr>
+      <w:rFonts w:cs="OpenSymbol"/>
+    </w:rPr>
+  </w:style>
+  <w:style w:type="character" w:styleId="ListLabel174">
+    <w:name w:val="ListLabel 174"/>
+    <w:qFormat/>
+    <w:rPr>
+      <w:rFonts w:cs="OpenSymbol"/>
+    </w:rPr>
+  </w:style>
+  <w:style w:type="character" w:styleId="ListLabel175">
+    <w:name w:val="ListLabel 175"/>
+    <w:qFormat/>
+    <w:rPr>
+      <w:rFonts w:cs="OpenSymbol"/>
+    </w:rPr>
+  </w:style>
+  <w:style w:type="character" w:styleId="ListLabel176">
+    <w:name w:val="ListLabel 176"/>
+    <w:qFormat/>
+    <w:rPr>
+      <w:rFonts w:cs="OpenSymbol"/>
+    </w:rPr>
+  </w:style>
   <w:style w:type="paragraph" w:styleId="Heading">
     <w:name w:val="Heading"/>
     <w:basedOn w:val="Normal"/>

</xml_diff>